<commit_message>
revised page length requirement
</commit_message>
<xml_diff>
--- a/2017/word/ISMIR2017_template.docx
+++ b/2017/word/ISMIR2017_template.docx
@@ -519,7 +519,7 @@
         <w:t>e adopt a “(6+</w:t>
       </w:r>
       <w:r>
-        <w:t>citation</w:t>
+        <w:t>n</w:t>
       </w:r>
       <w:r>
         <w:t xml:space="preserve">)-page policy” for ISMIR </w:t>
@@ -531,44 +531,25 @@
         <w:t>7</w:t>
       </w:r>
       <w:r>
-        <w:t xml:space="preserve">. This means, the </w:t>
-      </w:r>
-      <w:r>
-        <w:t>total length of the paper is unlimited, however, the technical content including figures, acknowledgement, and possible references must fit into the first 6 pages, and the extra pages can only be used for references.</w:t>
-      </w:r>
-      <w:r>
-        <w:t xml:space="preserve"> Note that this is a strict requirement. </w:t>
+        <w:t xml:space="preserve">. </w:t>
+      </w:r>
+      <w:r>
+        <w:t>That is,</w:t>
+      </w:r>
+      <w:r>
+        <w:t xml:space="preserve"> each paper may have a maximum of six pages of technical content (including figures and tables) </w:t>
       </w:r>
       <w:r>
         <w:rPr>
           <w:color w:val="FF0000"/>
         </w:rPr>
-        <w:t xml:space="preserve">Pages beyond the 6th page, </w:t>
-      </w:r>
-      <w:r>
-        <w:rPr>
-          <w:color w:val="FF0000"/>
-        </w:rPr>
-        <w:t>i</w:t>
-      </w:r>
-      <w:r>
-        <w:rPr>
-          <w:color w:val="FF0000"/>
-        </w:rPr>
-        <w:t>f used at all</w:t>
-      </w:r>
-      <w:r>
-        <w:rPr>
-          <w:color w:val="FF0000"/>
-        </w:rPr>
-        <w:t>,</w:t>
-      </w:r>
-      <w:r>
-        <w:rPr>
-          <w:color w:val="FF0000"/>
-        </w:rPr>
-        <w:t xml:space="preserve"> must not contain any other material except for references.</w:t>
-      </w:r>
+        <w:t>with additional optional pages that contain only references and acknowledgments. Note that acknowledgments should not be included in the anonymized submission.</w:t>
+      </w:r>
+      <w:r>
+        <w:t xml:space="preserve"> </w:t>
+      </w:r>
+      <w:bookmarkStart w:id="0" w:name="_GoBack"/>
+      <w:bookmarkEnd w:id="0"/>
     </w:p>
     <w:p>
       <w:pPr>
@@ -925,7 +906,7 @@
                         </a:ln>
                         <a:extLst>
                           <a:ext uri="{91240B29-F687-4f45-9708-019B960494DF}">
-                            <a14:hiddenLine xmlns:a14="http://schemas.microsoft.com/office/drawing/2010/main" xmlns:w="http://schemas.openxmlformats.org/wordprocessingml/2006/main" xmlns:w10="urn:schemas-microsoft-com:office:word" xmlns:v="urn:schemas-microsoft-com:vml" xmlns:o="urn:schemas-microsoft-com:office:office" xmlns:mv="urn:schemas-microsoft-com:mac:vml" xmlns:mo="http://schemas.microsoft.com/office/mac/office/2008/main" xmlns="" w="9525">
+                            <a14:hiddenLine xmlns="" xmlns:mo="http://schemas.microsoft.com/office/mac/office/2008/main" xmlns:mv="urn:schemas-microsoft-com:mac:vml" xmlns:o="urn:schemas-microsoft-com:office:office" xmlns:v="urn:schemas-microsoft-com:vml" xmlns:w10="urn:schemas-microsoft-com:office:word" xmlns:w="http://schemas.openxmlformats.org/wordprocessingml/2006/main" xmlns:a14="http://schemas.microsoft.com/office/drawing/2010/main" w="9525">
                               <a:solidFill>
                                 <a:srgbClr val="000000"/>
                               </a:solidFill>
@@ -1190,8 +1171,6 @@
                               </w:rPr>
                               <w:t xml:space="preserve">Suzhou, China, </w:t>
                             </w:r>
-                            <w:bookmarkStart w:id="0" w:name="_GoBack"/>
-                            <w:bookmarkEnd w:id="0"/>
                             <w:r>
                               <w:rPr>
                                 <w:sz w:val="16"/>
@@ -1487,8 +1466,6 @@
                         </w:rPr>
                         <w:t xml:space="preserve">Suzhou, China, </w:t>
                       </w:r>
-                      <w:bookmarkStart w:id="1" w:name="_GoBack"/>
-                      <w:bookmarkEnd w:id="1"/>
                       <w:r>
                         <w:rPr>
                           <w:sz w:val="16"/>
@@ -2206,7 +2183,7 @@
           <v:shape id="_x0000_i1025" type="#_x0000_t75" style="width:35.25pt;height:12.75pt" o:ole="">
             <v:imagedata r:id="rId13" o:title=""/>
           </v:shape>
-          <o:OLEObject Type="Embed" ProgID="Equation.3" ShapeID="_x0000_i1025" DrawAspect="Content" ObjectID="_1545593054" r:id="rId14"/>
+          <o:OLEObject Type="Embed" ProgID="Equation.3" ShapeID="_x0000_i1025" DrawAspect="Content" ObjectID="_1548055146" r:id="rId14"/>
         </w:object>
       </w:r>
       <w:r>
@@ -7007,7 +6984,7 @@
 </file>
 
 <file path=customXml/itemProps1.xml><?xml version="1.0" encoding="utf-8"?>
-<ds:datastoreItem xmlns:ds="http://schemas.openxmlformats.org/officeDocument/2006/customXml" ds:itemID="{285521B3-4663-455B-BBB9-F34340C87AEF}">
+<ds:datastoreItem xmlns:ds="http://schemas.openxmlformats.org/officeDocument/2006/customXml" ds:itemID="{766B43EC-9FB6-4AA1-B9A3-10DBB45EC283}">
   <ds:schemaRefs>
     <ds:schemaRef ds:uri="http://schemas.openxmlformats.org/officeDocument/2006/bibliography"/>
   </ds:schemaRefs>

</xml_diff>